<commit_message>
URS edit by KAT
</commit_message>
<xml_diff>
--- a/URS.docx
+++ b/URS.docx
@@ -33,54 +33,153 @@
         <w:t>URS01:</w:t>
       </w:r>
       <w:r>
-        <w:t xml:space="preserve"> The user can register</w:t>
+        <w:t xml:space="preserve"> The </w:t>
+      </w:r>
+      <w:r>
+        <w:t xml:space="preserve">Public </w:t>
+      </w:r>
+      <w:r>
+        <w:t>user</w:t>
+      </w:r>
+      <w:r>
+        <w:t xml:space="preserve"> and </w:t>
+      </w:r>
+      <w:r>
+        <w:rPr>
+          <w:color w:val="FF0000"/>
+        </w:rPr>
+        <w:t>registered member</w:t>
+      </w:r>
+      <w:r>
+        <w:t xml:space="preserve"> can register</w:t>
+      </w:r>
+      <w:r>
+        <w:t xml:space="preserve"> to the system.</w:t>
+      </w:r>
+    </w:p>
+    <w:p>
+      <w:pPr>
+        <w:pStyle w:val="normal0"/>
+      </w:pPr>
+      <w:r>
+        <w:rPr>
+          <w:b/>
+        </w:rPr>
+        <w:t>URS02</w:t>
+      </w:r>
+      <w:r>
+        <w:t xml:space="preserve">: </w:t>
+      </w:r>
+      <w:r>
+        <w:t>The Public user</w:t>
+      </w:r>
+      <w:r>
+        <w:t xml:space="preserve"> and </w:t>
+      </w:r>
+      <w:r>
+        <w:rPr>
+          <w:color w:val="FF0000"/>
+        </w:rPr>
+        <w:t>registered member</w:t>
+      </w:r>
+      <w:r>
+        <w:t xml:space="preserve"> </w:t>
+      </w:r>
+      <w:r>
+        <w:t>can</w:t>
+      </w:r>
+      <w:r>
+        <w:t xml:space="preserve"> </w:t>
+      </w:r>
+      <w:r>
+        <w:t>view the temple history architecture.</w:t>
+      </w:r>
+    </w:p>
+    <w:p>
+      <w:pPr>
+        <w:pStyle w:val="normal0"/>
+      </w:pPr>
+      <w:r>
+        <w:rPr>
+          <w:b/>
+        </w:rPr>
+        <w:t>URS03:</w:t>
+      </w:r>
+      <w:r>
+        <w:t xml:space="preserve"> </w:t>
+      </w:r>
+      <w:r>
+        <w:t>The Public user</w:t>
+      </w:r>
+      <w:r>
+        <w:t xml:space="preserve"> </w:t>
+      </w:r>
+      <w:r>
+        <w:t xml:space="preserve">and </w:t>
+      </w:r>
+      <w:r>
+        <w:rPr>
+          <w:color w:val="FF0000"/>
+        </w:rPr>
+        <w:t>registered member</w:t>
+      </w:r>
+      <w:r>
+        <w:rPr>
+          <w:color w:val="FF0000"/>
+        </w:rPr>
+        <w:t xml:space="preserve"> can</w:t>
+      </w:r>
+      <w:r>
+        <w:t xml:space="preserve"> </w:t>
+      </w:r>
+      <w:r>
+        <w:t>view the current activities.</w:t>
+      </w:r>
+    </w:p>
+    <w:p>
+      <w:pPr>
+        <w:pStyle w:val="normal0"/>
+      </w:pPr>
+      <w:r>
+        <w:rPr>
+          <w:b/>
+        </w:rPr>
+        <w:t>URS04</w:t>
+      </w:r>
+      <w:r>
+        <w:t xml:space="preserve">: </w:t>
+      </w:r>
+      <w:r>
+        <w:t xml:space="preserve">The Public </w:t>
+      </w:r>
+      <w:r>
+        <w:t>user</w:t>
       </w:r>
       <w:bookmarkStart w:id="0" w:name="_GoBack"/>
       <w:bookmarkEnd w:id="0"/>
       <w:r>
-        <w:t xml:space="preserve"> to the system.</w:t>
-      </w:r>
-    </w:p>
-    <w:p>
-      <w:pPr>
-        <w:pStyle w:val="normal0"/>
-      </w:pPr>
-      <w:r>
-        <w:rPr>
-          <w:b/>
-        </w:rPr>
-        <w:t>URS02</w:t>
-      </w:r>
-      <w:r>
-        <w:t>: The user can view the temple history architecture.</w:t>
-      </w:r>
-    </w:p>
-    <w:p>
-      <w:pPr>
-        <w:pStyle w:val="normal0"/>
-      </w:pPr>
-      <w:r>
-        <w:rPr>
-          <w:b/>
-        </w:rPr>
-        <w:t>URS03:</w:t>
-      </w:r>
-      <w:r>
-        <w:t xml:space="preserve"> The user can view the current activities.</w:t>
-      </w:r>
-    </w:p>
-    <w:p>
-      <w:pPr>
-        <w:pStyle w:val="normal0"/>
-      </w:pPr>
-      <w:r>
-        <w:rPr>
-          <w:b/>
-        </w:rPr>
-        <w:t>URS04</w:t>
-      </w:r>
-      <w:r>
-        <w:t>: The user can view Dharma Knowledge.</w:t>
+        <w:t xml:space="preserve"> </w:t>
+      </w:r>
+      <w:r>
+        <w:t xml:space="preserve">and </w:t>
+      </w:r>
+      <w:r>
+        <w:rPr>
+          <w:color w:val="FF0000"/>
+        </w:rPr>
+        <w:t>registered member</w:t>
+      </w:r>
+      <w:r>
+        <w:rPr>
+          <w:color w:val="FF0000"/>
+        </w:rPr>
+        <w:t xml:space="preserve"> can</w:t>
+      </w:r>
+      <w:r>
+        <w:t xml:space="preserve"> </w:t>
+      </w:r>
+      <w:r>
+        <w:t>view Dharma Knowledge.</w:t>
       </w:r>
     </w:p>
     <w:p>
@@ -94,7 +193,31 @@
         <w:t>URS05:</w:t>
       </w:r>
       <w:r>
-        <w:t xml:space="preserve"> The user can view Video of the activities.</w:t>
+        <w:t xml:space="preserve"> </w:t>
+      </w:r>
+      <w:r>
+        <w:t>The Public user</w:t>
+      </w:r>
+      <w:r>
+        <w:t xml:space="preserve"> </w:t>
+      </w:r>
+      <w:r>
+        <w:t xml:space="preserve">and </w:t>
+      </w:r>
+      <w:r>
+        <w:rPr>
+          <w:color w:val="FF0000"/>
+        </w:rPr>
+        <w:t>registered member</w:t>
+      </w:r>
+      <w:r>
+        <w:rPr>
+          <w:color w:val="FF0000"/>
+        </w:rPr>
+        <w:t xml:space="preserve"> can</w:t>
+      </w:r>
+      <w:r>
+        <w:t xml:space="preserve"> view Video of the activities.</w:t>
       </w:r>
     </w:p>
     <w:p>
@@ -108,7 +231,28 @@
         <w:t>URS06:</w:t>
       </w:r>
       <w:r>
-        <w:t xml:space="preserve"> The user can view the map of the temple.</w:t>
+        <w:t xml:space="preserve"> </w:t>
+      </w:r>
+      <w:r>
+        <w:t>The Public user</w:t>
+      </w:r>
+      <w:r>
+        <w:t xml:space="preserve"> </w:t>
+      </w:r>
+      <w:r>
+        <w:t xml:space="preserve">and </w:t>
+      </w:r>
+      <w:r>
+        <w:rPr>
+          <w:color w:val="FF0000"/>
+        </w:rPr>
+        <w:t>registered member</w:t>
+      </w:r>
+      <w:r>
+        <w:t xml:space="preserve"> can </w:t>
+      </w:r>
+      <w:r>
+        <w:t>view the map of the temple.</w:t>
       </w:r>
     </w:p>
     <w:p>
@@ -122,7 +266,28 @@
         <w:t>URS07:</w:t>
       </w:r>
       <w:r>
-        <w:t xml:space="preserve"> The user can view the temple’s contact information.</w:t>
+        <w:t xml:space="preserve"> </w:t>
+      </w:r>
+      <w:r>
+        <w:t>The Public user</w:t>
+      </w:r>
+      <w:r>
+        <w:t xml:space="preserve"> </w:t>
+      </w:r>
+      <w:r>
+        <w:t xml:space="preserve">and </w:t>
+      </w:r>
+      <w:r>
+        <w:rPr>
+          <w:color w:val="FF0000"/>
+        </w:rPr>
+        <w:t>registered member</w:t>
+      </w:r>
+      <w:r>
+        <w:t xml:space="preserve"> can </w:t>
+      </w:r>
+      <w:r>
+        <w:t>view the temple’s contact information.</w:t>
       </w:r>
     </w:p>
     <w:p>
@@ -136,7 +301,25 @@
         <w:t>URS08:</w:t>
       </w:r>
       <w:r>
-        <w:t xml:space="preserve"> The user can click link to the </w:t>
+        <w:t xml:space="preserve"> </w:t>
+      </w:r>
+      <w:r>
+        <w:t>The Public user</w:t>
+      </w:r>
+      <w:r>
+        <w:t xml:space="preserve"> </w:t>
+      </w:r>
+      <w:r>
+        <w:t xml:space="preserve">and </w:t>
+      </w:r>
+      <w:r>
+        <w:rPr>
+          <w:color w:val="FF0000"/>
+        </w:rPr>
+        <w:t>registered member</w:t>
+      </w:r>
+      <w:r>
+        <w:t xml:space="preserve"> can click link to the </w:t>
       </w:r>
       <w:proofErr w:type="spellStart"/>
       <w:r>
@@ -158,7 +341,28 @@
         <w:t>URS09:</w:t>
       </w:r>
       <w:r>
-        <w:t xml:space="preserve"> The user can like the </w:t>
+        <w:t xml:space="preserve"> </w:t>
+      </w:r>
+      <w:r>
+        <w:t>The Public user</w:t>
+      </w:r>
+      <w:r>
+        <w:t xml:space="preserve"> </w:t>
+      </w:r>
+      <w:r>
+        <w:t xml:space="preserve">and </w:t>
+      </w:r>
+      <w:r>
+        <w:rPr>
+          <w:color w:val="FF0000"/>
+        </w:rPr>
+        <w:t>registered member</w:t>
+      </w:r>
+      <w:r>
+        <w:t xml:space="preserve"> </w:t>
+      </w:r>
+      <w:r>
+        <w:t xml:space="preserve">can like the </w:t>
       </w:r>
       <w:proofErr w:type="spellStart"/>
       <w:r>
@@ -180,7 +384,28 @@
         <w:t>URS10:</w:t>
       </w:r>
       <w:r>
-        <w:t xml:space="preserve"> The user can view the temple gallery.</w:t>
+        <w:t xml:space="preserve"> </w:t>
+      </w:r>
+      <w:r>
+        <w:t>The Public user</w:t>
+      </w:r>
+      <w:r>
+        <w:t xml:space="preserve"> </w:t>
+      </w:r>
+      <w:r>
+        <w:t xml:space="preserve">and </w:t>
+      </w:r>
+      <w:r>
+        <w:rPr>
+          <w:color w:val="FF0000"/>
+        </w:rPr>
+        <w:t>registered member</w:t>
+      </w:r>
+      <w:r>
+        <w:t xml:space="preserve"> </w:t>
+      </w:r>
+      <w:r>
+        <w:t>can view the temple gallery.</w:t>
       </w:r>
     </w:p>
     <w:p>
@@ -393,51 +618,79 @@
       </w:pPr>
       <w:r>
         <w:rPr>
-          <w:color w:val="FF0000"/>
-        </w:rPr>
-        <w:t>URS24: The admin can create temple history.</w:t>
-      </w:r>
-    </w:p>
-    <w:p>
-      <w:pPr>
-        <w:pStyle w:val="normal0"/>
-        <w:rPr>
-          <w:color w:val="FF0000"/>
-        </w:rPr>
-      </w:pPr>
-      <w:r>
-        <w:rPr>
-          <w:color w:val="FF0000"/>
-        </w:rPr>
-        <w:t>URS25: The admin can edit temple history.</w:t>
-      </w:r>
-    </w:p>
-    <w:p>
-      <w:pPr>
-        <w:pStyle w:val="normal0"/>
-        <w:rPr>
-          <w:color w:val="FF0000"/>
-        </w:rPr>
-      </w:pPr>
-      <w:r>
-        <w:rPr>
-          <w:color w:val="FF0000"/>
-        </w:rPr>
-        <w:t>URS26: The admin can delete temple history.</w:t>
-      </w:r>
-    </w:p>
-    <w:p>
-      <w:pPr>
-        <w:pStyle w:val="normal0"/>
-        <w:rPr>
-          <w:color w:val="FF0000"/>
-        </w:rPr>
-      </w:pPr>
-      <w:r>
-        <w:rPr>
-          <w:color w:val="FF0000"/>
-        </w:rPr>
-        <w:t xml:space="preserve">URS27: The admin can edit link of </w:t>
+          <w:b/>
+          <w:color w:val="FF0000"/>
+        </w:rPr>
+        <w:t>URS24:</w:t>
+      </w:r>
+      <w:r>
+        <w:rPr>
+          <w:color w:val="FF0000"/>
+        </w:rPr>
+        <w:t xml:space="preserve"> The admin can create temple history.</w:t>
+      </w:r>
+    </w:p>
+    <w:p>
+      <w:pPr>
+        <w:pStyle w:val="normal0"/>
+        <w:rPr>
+          <w:color w:val="FF0000"/>
+        </w:rPr>
+      </w:pPr>
+      <w:r>
+        <w:rPr>
+          <w:b/>
+          <w:color w:val="FF0000"/>
+        </w:rPr>
+        <w:t>URS25:</w:t>
+      </w:r>
+      <w:r>
+        <w:rPr>
+          <w:color w:val="FF0000"/>
+        </w:rPr>
+        <w:t xml:space="preserve"> The admin can edit temple history.</w:t>
+      </w:r>
+    </w:p>
+    <w:p>
+      <w:pPr>
+        <w:pStyle w:val="normal0"/>
+        <w:rPr>
+          <w:color w:val="FF0000"/>
+        </w:rPr>
+      </w:pPr>
+      <w:r>
+        <w:rPr>
+          <w:b/>
+          <w:color w:val="FF0000"/>
+        </w:rPr>
+        <w:t>URS26:</w:t>
+      </w:r>
+      <w:r>
+        <w:rPr>
+          <w:color w:val="FF0000"/>
+        </w:rPr>
+        <w:t xml:space="preserve"> The admin can delete temple history.</w:t>
+      </w:r>
+    </w:p>
+    <w:p>
+      <w:pPr>
+        <w:pStyle w:val="normal0"/>
+        <w:rPr>
+          <w:color w:val="FF0000"/>
+        </w:rPr>
+      </w:pPr>
+      <w:r>
+        <w:rPr>
+          <w:b/>
+          <w:color w:val="FF0000"/>
+        </w:rPr>
+        <w:t>URS27:</w:t>
+      </w:r>
+      <w:r>
+        <w:rPr>
+          <w:color w:val="FF0000"/>
+        </w:rPr>
+        <w:t xml:space="preserve"> The admin can edit link of </w:t>
       </w:r>
       <w:proofErr w:type="spellStart"/>
       <w:r>

</xml_diff>